<commit_message>
Aggiunta opzione log e modifiche nella struttura del loro FILE.
</commit_message>
<xml_diff>
--- a/C++/Magazzino/Magazzino.docx
+++ b/C++/Magazzino/Magazzino.docx
@@ -687,6 +687,11 @@
     <w:p>
       <w:r>
         <w:t>Perché eventualmente un prodotto in meno è disponibile nel magazzino e c’è stato un piccolo calo di prezzo generale, ma possono anche essere modifiche maggiori.</w:t>
+      </w:r>
+    </w:p>
+    <w:p>
+      <w:r>
+        <w:t>La struttura può anche solamente essere un riassunto dell’operazione, in versioni più avanzate, il formato DA -&gt; A sarà modificato in OPERAZIONE.</w:t>
       </w:r>
     </w:p>
     <w:p>

</xml_diff>

<commit_message>
Modifiche generali e riepiloghi dei log.
</commit_message>
<xml_diff>
--- a/C++/Magazzino/Magazzino.docx
+++ b/C++/Magazzino/Magazzino.docx
@@ -239,8 +239,13 @@
               <w:cnfStyle w:val="000000000000" w:firstRow="0" w:lastRow="0" w:firstColumn="0" w:lastColumn="0" w:oddVBand="0" w:evenVBand="0" w:oddHBand="0" w:evenHBand="0" w:firstRowFirstColumn="0" w:firstRowLastColumn="0" w:lastRowFirstColumn="0" w:lastRowLastColumn="0"/>
             </w:pPr>
             <w:r>
-              <w:t>Asus ROG Strix</w:t>
-            </w:r>
+              <w:t xml:space="preserve">Asus ROG </w:t>
+            </w:r>
+            <w:proofErr w:type="spellStart"/>
+            <w:r>
+              <w:t>Strix</w:t>
+            </w:r>
+            <w:proofErr w:type="spellEnd"/>
           </w:p>
         </w:tc>
         <w:tc>
@@ -291,7 +296,15 @@
         <w:t xml:space="preserve">, per il resto </w:t>
       </w:r>
       <w:r>
-        <w:t>la scrittura sarà effettuata per i vari elementi della struct successivamente.</w:t>
+        <w:t xml:space="preserve">la scrittura sarà effettuata per i vari elementi della </w:t>
+      </w:r>
+      <w:proofErr w:type="spellStart"/>
+      <w:r>
+        <w:t>struct</w:t>
+      </w:r>
+      <w:proofErr w:type="spellEnd"/>
+      <w:r>
+        <w:t xml:space="preserve"> successivamente.</w:t>
       </w:r>
     </w:p>
     <w:p>
@@ -390,10 +403,27 @@
           <w:b/>
           <w:bCs/>
         </w:rPr>
-        <w:t>Modificato-</w:t>
+        <w:t>Aggiunto</w:t>
+      </w:r>
+      <w:r>
+        <w:rPr>
+          <w:b/>
+          <w:bCs/>
+        </w:rPr>
+        <w:t>-</w:t>
+      </w:r>
+      <w:r>
+        <w:rPr>
+          <w:b/>
+          <w:bCs/>
+        </w:rPr>
+        <w:t xml:space="preserve"> o il tipo di modifica effettuata</w:t>
       </w:r>
       <w:r>
         <w:t>, un menu sarà provvisto per la modifica</w:t>
+      </w:r>
+      <w:r>
+        <w:t xml:space="preserve"> con diverse scelte, come cambiare prezzo, categoria, quantità</w:t>
       </w:r>
       <w:r>
         <w:t>.</w:t>
@@ -509,9 +539,22 @@
     </w:p>
     <w:p>
       <w:pPr>
+        <w:pStyle w:val="Paragrafoelenco"/>
+        <w:numPr>
+          <w:ilvl w:val="0"/>
+          <w:numId w:val="2"/>
+        </w:numPr>
+      </w:pPr>
+      <w:r>
+        <w:t>Operazioni con i LOG, sono tutte quelle funzioni disponibili per fare calcoli sullo storico, tramite filtro per tipo di operazione, per avere un resoconto dei costi e quantità totali.</w:t>
+      </w:r>
+    </w:p>
+    <w:p>
+      <w:pPr>
         <w:pStyle w:val="Titolo1"/>
       </w:pPr>
       <w:r>
+        <w:lastRenderedPageBreak/>
         <w:t>Inserimento dati:</w:t>
       </w:r>
     </w:p>
@@ -522,13 +565,36 @@
     </w:p>
     <w:p>
       <w:r>
-        <w:lastRenderedPageBreak/>
-        <w:t>Categoria e Nome Prodotto utilizzeranno un getline per prendere valori anche con eventuali spazi.</w:t>
-      </w:r>
-    </w:p>
-    <w:p>
-      <w:r>
-        <w:t>Tutti gli altri elementi avranno bisogno di un semplice scanf per leggere un numero, di vario tipo come double per prezzo oppure int per quantità.</w:t>
+        <w:t xml:space="preserve">Categoria e Nome Prodotto utilizzeranno un </w:t>
+      </w:r>
+      <w:proofErr w:type="spellStart"/>
+      <w:r>
+        <w:t>getline</w:t>
+      </w:r>
+      <w:proofErr w:type="spellEnd"/>
+      <w:r>
+        <w:t xml:space="preserve"> per prendere valori anche con eventuali spazi.</w:t>
+      </w:r>
+    </w:p>
+    <w:p>
+      <w:r>
+        <w:t xml:space="preserve">Tutti gli altri elementi avranno bisogno di un semplice </w:t>
+      </w:r>
+      <w:proofErr w:type="spellStart"/>
+      <w:r>
+        <w:t>scanf</w:t>
+      </w:r>
+      <w:proofErr w:type="spellEnd"/>
+      <w:r>
+        <w:t xml:space="preserve"> per leggere un numero, di vario tipo come double per prezzo oppure </w:t>
+      </w:r>
+      <w:proofErr w:type="spellStart"/>
+      <w:r>
+        <w:t>int</w:t>
+      </w:r>
+      <w:proofErr w:type="spellEnd"/>
+      <w:r>
+        <w:t xml:space="preserve"> per quantità.</w:t>
       </w:r>
     </w:p>
     <w:p/>
@@ -554,7 +620,23 @@
         <w:t>modifiche.txt</w:t>
       </w:r>
       <w:r>
-        <w:t>, in una struct doppiamente grande rispetto a quella originale, ossia di 8 elementi, che salva i valori precedenti e i valori nuovi.</w:t>
+        <w:t xml:space="preserve">, in una </w:t>
+      </w:r>
+      <w:proofErr w:type="spellStart"/>
+      <w:r>
+        <w:t>struct</w:t>
+      </w:r>
+      <w:proofErr w:type="spellEnd"/>
+      <w:r>
+        <w:t xml:space="preserve"> doppiamente grande rispetto a quella originale, ossia di </w:t>
+      </w:r>
+      <w:proofErr w:type="gramStart"/>
+      <w:r>
+        <w:t>8</w:t>
+      </w:r>
+      <w:proofErr w:type="gramEnd"/>
+      <w:r>
+        <w:t xml:space="preserve"> elementi, che salva i valori precedenti e i valori nuovi.</w:t>
       </w:r>
     </w:p>
     <w:p>
@@ -562,7 +644,15 @@
         <w:t>Per esempio</w:t>
       </w:r>
       <w:r>
-        <w:t>, ho modificato DA  -&gt; A:</w:t>
+        <w:t xml:space="preserve">, ho modificato </w:t>
+      </w:r>
+      <w:proofErr w:type="gramStart"/>
+      <w:r>
+        <w:t>DA  -</w:t>
+      </w:r>
+      <w:proofErr w:type="gramEnd"/>
+      <w:r>
+        <w:t>&gt; A:</w:t>
       </w:r>
     </w:p>
     <w:tbl>
@@ -691,12 +781,26 @@
     </w:p>
     <w:p>
       <w:r>
-        <w:t>La struttura può anche solamente essere un riassunto dell’operazione, in versioni più avanzate, il formato DA -&gt; A sarà modificato in OPERAZIONE.</w:t>
-      </w:r>
-    </w:p>
-    <w:p>
-      <w:r>
-        <w:t>L’ultimo elemento sarà aggiunto, alla seconda struct, è opzionale e solamente in alcune opzioni sarà aggiunta.</w:t>
+        <w:t>La struttura può anche solamente essere un riassunto dell’operazione, in versioni più avanzate, il formato DA -&gt; A sarà modificato in OPERAZIONE</w:t>
+      </w:r>
+      <w:r>
+        <w:t>, per permettere una più facile ed omogenea lettura del FILE, sia da parte del computer che da parte eventuale dell’utente</w:t>
+      </w:r>
+      <w:r>
+        <w:t>.</w:t>
+      </w:r>
+    </w:p>
+    <w:p>
+      <w:r>
+        <w:t xml:space="preserve">L’ultimo elemento sarà aggiunto, alla seconda </w:t>
+      </w:r>
+      <w:proofErr w:type="spellStart"/>
+      <w:r>
+        <w:t>struct</w:t>
+      </w:r>
+      <w:proofErr w:type="spellEnd"/>
+      <w:r>
+        <w:t>, è opzionale e solamente in alcune opzioni sarà aggiunta.</w:t>
       </w:r>
     </w:p>
     <w:p>
@@ -706,6 +810,209 @@
       <w:r>
         <w:br/>
         <w:t>Eventualmente, sarà aggiunta una funzione che verifica i dati che sono cambiati rispetto al valore originale, e che quindi aggiunge un carattere speciale per identificare il valore che è cambiato, come un *, o comunque qualcosa per identificare la modifica.</w:t>
+      </w:r>
+    </w:p>
+    <w:p>
+      <w:r>
+        <w:t xml:space="preserve">Nella versione nuova, solamente </w:t>
+      </w:r>
+      <w:proofErr w:type="gramStart"/>
+      <w:r>
+        <w:t>6</w:t>
+      </w:r>
+      <w:proofErr w:type="gramEnd"/>
+      <w:r>
+        <w:t xml:space="preserve"> elementi saranno salvati nei log, con una struttura di questo tipo:</w:t>
+      </w:r>
+    </w:p>
+    <w:tbl>
+      <w:tblPr>
+        <w:tblStyle w:val="Grigliatabella"/>
+        <w:tblW w:w="0" w:type="auto"/>
+        <w:tblLook w:val="04A0" w:firstRow="1" w:lastRow="0" w:firstColumn="1" w:lastColumn="0" w:noHBand="0" w:noVBand="1"/>
+      </w:tblPr>
+      <w:tblGrid>
+        <w:gridCol w:w="1313"/>
+        <w:gridCol w:w="1971"/>
+        <w:gridCol w:w="1207"/>
+        <w:gridCol w:w="945"/>
+        <w:gridCol w:w="1095"/>
+        <w:gridCol w:w="3097"/>
+      </w:tblGrid>
+      <w:tr>
+        <w:tc>
+          <w:tcPr>
+            <w:tcW w:w="1775" w:type="dxa"/>
+          </w:tcPr>
+          <w:p>
+            <w:r>
+              <w:t>Tipo Operazione</w:t>
+            </w:r>
+          </w:p>
+        </w:tc>
+        <w:tc>
+          <w:tcPr>
+            <w:tcW w:w="1971" w:type="dxa"/>
+          </w:tcPr>
+          <w:p>
+            <w:r>
+              <w:t>Categoria/Produttore</w:t>
+            </w:r>
+          </w:p>
+        </w:tc>
+        <w:tc>
+          <w:tcPr>
+            <w:tcW w:w="1489" w:type="dxa"/>
+          </w:tcPr>
+          <w:p>
+            <w:r>
+              <w:t>Nome</w:t>
+            </w:r>
+          </w:p>
+        </w:tc>
+        <w:tc>
+          <w:tcPr>
+            <w:tcW w:w="1505" w:type="dxa"/>
+          </w:tcPr>
+          <w:p>
+            <w:r>
+              <w:t>Prezzo</w:t>
+            </w:r>
+          </w:p>
+        </w:tc>
+        <w:tc>
+          <w:tcPr>
+            <w:tcW w:w="1569" w:type="dxa"/>
+          </w:tcPr>
+          <w:p>
+            <w:r>
+              <w:t>Quantità</w:t>
+            </w:r>
+          </w:p>
+        </w:tc>
+        <w:tc>
+          <w:tcPr>
+            <w:tcW w:w="1319" w:type="dxa"/>
+          </w:tcPr>
+          <w:p>
+            <w:r>
+              <w:t>Data</w:t>
+            </w:r>
+          </w:p>
+        </w:tc>
+      </w:tr>
+      <w:tr>
+        <w:tc>
+          <w:tcPr>
+            <w:tcW w:w="1775" w:type="dxa"/>
+          </w:tcPr>
+          <w:p>
+            <w:r>
+              <w:t>Aggiunto</w:t>
+            </w:r>
+          </w:p>
+        </w:tc>
+        <w:tc>
+          <w:tcPr>
+            <w:tcW w:w="1971" w:type="dxa"/>
+          </w:tcPr>
+          <w:p>
+            <w:r>
+              <w:t>Telefono-Xiaomi</w:t>
+            </w:r>
+          </w:p>
+        </w:tc>
+        <w:tc>
+          <w:tcPr>
+            <w:tcW w:w="1489" w:type="dxa"/>
+          </w:tcPr>
+          <w:p>
+            <w:r>
+              <w:t>Mi_9T_Pro</w:t>
+            </w:r>
+          </w:p>
+        </w:tc>
+        <w:tc>
+          <w:tcPr>
+            <w:tcW w:w="1505" w:type="dxa"/>
+          </w:tcPr>
+          <w:p>
+            <w:r>
+              <w:t>400</w:t>
+            </w:r>
+          </w:p>
+        </w:tc>
+        <w:tc>
+          <w:tcPr>
+            <w:tcW w:w="1569" w:type="dxa"/>
+          </w:tcPr>
+          <w:p>
+            <w:r>
+              <w:t>10</w:t>
+            </w:r>
+          </w:p>
+        </w:tc>
+        <w:tc>
+          <w:tcPr>
+            <w:tcW w:w="1319" w:type="dxa"/>
+          </w:tcPr>
+          <w:p>
+            <w:pPr>
+              <w:shd w:val="clear" w:color="auto" w:fill="2B2B2B"/>
+              <w:tabs>
+                <w:tab w:val="left" w:pos="916"/>
+                <w:tab w:val="left" w:pos="1832"/>
+                <w:tab w:val="left" w:pos="2748"/>
+                <w:tab w:val="left" w:pos="3664"/>
+                <w:tab w:val="left" w:pos="4580"/>
+                <w:tab w:val="left" w:pos="5496"/>
+                <w:tab w:val="left" w:pos="6412"/>
+                <w:tab w:val="left" w:pos="7328"/>
+                <w:tab w:val="left" w:pos="8244"/>
+                <w:tab w:val="left" w:pos="9160"/>
+                <w:tab w:val="left" w:pos="10076"/>
+                <w:tab w:val="left" w:pos="10992"/>
+                <w:tab w:val="left" w:pos="11908"/>
+                <w:tab w:val="left" w:pos="12824"/>
+                <w:tab w:val="left" w:pos="13740"/>
+                <w:tab w:val="left" w:pos="14656"/>
+              </w:tabs>
+              <w:rPr>
+                <w:rFonts w:ascii="Courier New" w:eastAsia="Times New Roman" w:hAnsi="Courier New" w:cs="Courier New"/>
+                <w:color w:val="A9B7C6"/>
+                <w:lang w:eastAsia="it-IT"/>
+              </w:rPr>
+            </w:pPr>
+            <w:r>
+              <w:rPr>
+                <w:rFonts w:ascii="Courier New" w:eastAsia="Times New Roman" w:hAnsi="Courier New" w:cs="Courier New"/>
+                <w:color w:val="A9B7C6"/>
+                <w:lang w:eastAsia="it-IT"/>
+              </w:rPr>
+              <w:t>Tue_Apr_27_13:04:03_2021</w:t>
+            </w:r>
+          </w:p>
+        </w:tc>
+      </w:tr>
+    </w:tbl>
+    <w:p/>
+    <w:p/>
+    <w:p>
+      <w:pPr>
+        <w:pStyle w:val="Titolo1"/>
+      </w:pPr>
+      <w:r>
+        <w:t>Statistiche in base ai log:</w:t>
+      </w:r>
+    </w:p>
+    <w:p>
+      <w:r>
+        <w:t>Sarà possibile, in base ai tipi di operazioni disponibili, filtrare e calcolare i guadagni totali dei prodotti.</w:t>
+      </w:r>
+    </w:p>
+    <w:p>
+      <w:r>
+        <w:t>Per esempio, filtrare per tipo Venduto e calcola i soldi in ingresso per le vendite, oppure in base ad Aggiunto e calcola i soldi spesi per rimettere i prodotti in magazzino nelle varie quantità, e altre ancora.</w:t>
       </w:r>
     </w:p>
     <w:sectPr>
@@ -2019,6 +2326,52 @@
       <w:contextualSpacing/>
     </w:pPr>
   </w:style>
+  <w:style w:type="paragraph" w:styleId="PreformattatoHTML">
+    <w:name w:val="HTML Preformatted"/>
+    <w:basedOn w:val="Normale"/>
+    <w:link w:val="PreformattatoHTMLCarattere"/>
+    <w:uiPriority w:val="99"/>
+    <w:semiHidden/>
+    <w:unhideWhenUsed/>
+    <w:rsid w:val="00BD7605"/>
+    <w:pPr>
+      <w:tabs>
+        <w:tab w:val="left" w:pos="916"/>
+        <w:tab w:val="left" w:pos="1832"/>
+        <w:tab w:val="left" w:pos="2748"/>
+        <w:tab w:val="left" w:pos="3664"/>
+        <w:tab w:val="left" w:pos="4580"/>
+        <w:tab w:val="left" w:pos="5496"/>
+        <w:tab w:val="left" w:pos="6412"/>
+        <w:tab w:val="left" w:pos="7328"/>
+        <w:tab w:val="left" w:pos="8244"/>
+        <w:tab w:val="left" w:pos="9160"/>
+        <w:tab w:val="left" w:pos="10076"/>
+        <w:tab w:val="left" w:pos="10992"/>
+        <w:tab w:val="left" w:pos="11908"/>
+        <w:tab w:val="left" w:pos="12824"/>
+        <w:tab w:val="left" w:pos="13740"/>
+        <w:tab w:val="left" w:pos="14656"/>
+      </w:tabs>
+      <w:spacing w:before="0" w:after="0" w:line="240" w:lineRule="auto"/>
+    </w:pPr>
+    <w:rPr>
+      <w:rFonts w:ascii="Courier New" w:eastAsia="Times New Roman" w:hAnsi="Courier New" w:cs="Courier New"/>
+      <w:lang w:eastAsia="it-IT"/>
+    </w:rPr>
+  </w:style>
+  <w:style w:type="character" w:customStyle="1" w:styleId="PreformattatoHTMLCarattere">
+    <w:name w:val="Preformattato HTML Carattere"/>
+    <w:basedOn w:val="Carpredefinitoparagrafo"/>
+    <w:link w:val="PreformattatoHTML"/>
+    <w:uiPriority w:val="99"/>
+    <w:semiHidden/>
+    <w:rsid w:val="00BD7605"/>
+    <w:rPr>
+      <w:rFonts w:ascii="Courier New" w:eastAsia="Times New Roman" w:hAnsi="Courier New" w:cs="Courier New"/>
+      <w:lang w:eastAsia="it-IT"/>
+    </w:rPr>
+  </w:style>
 </w:styles>
 </file>
 

</xml_diff>